<commit_message>
Add some minor protocol details and fix typos
</commit_message>
<xml_diff>
--- a/msg_protocol_overview.docx
+++ b/msg_protocol_overview.docx
@@ -1995,56 +1995,7 @@
                 <w:sz w:val="20"/>
                 <w:lang w:val="en-GB"/>
               </w:rPr>
-              <w:t xml:space="preserve">Client closes the editor and goes back to document </w:t>
-            </w:r>
-            <w:r>
-              <w:rPr>
-                <w:sz w:val="20"/>
-                <w:lang w:val="en-GB"/>
-              </w:rPr>
-              <w:t>selection;</w:t>
-            </w:r>
-            <w:r>
-              <w:rPr>
-                <w:sz w:val="20"/>
-                <w:lang w:val="en-GB"/>
-              </w:rPr>
-              <w:t xml:space="preserve"> exit can be a</w:t>
-            </w:r>
-            <w:r>
-              <w:rPr>
-                <w:sz w:val="20"/>
-                <w:lang w:val="en-GB"/>
-              </w:rPr>
-              <w:t xml:space="preserve">n expected message (confirmation) </w:t>
-            </w:r>
-            <w:r>
-              <w:rPr>
-                <w:sz w:val="20"/>
-                <w:lang w:val="en-GB"/>
-              </w:rPr>
-              <w:t>or</w:t>
-            </w:r>
-            <w:r>
-              <w:rPr>
-                <w:sz w:val="20"/>
-                <w:lang w:val="en-GB"/>
-              </w:rPr>
-              <w:t xml:space="preserve"> a notification of</w:t>
-            </w:r>
-            <w:r>
-              <w:rPr>
-                <w:sz w:val="20"/>
-                <w:lang w:val="en-GB"/>
-              </w:rPr>
-              <w:t xml:space="preserve"> forced</w:t>
-            </w:r>
-            <w:r>
-              <w:rPr>
-                <w:sz w:val="20"/>
-                <w:lang w:val="en-GB"/>
-              </w:rPr>
-              <w:t xml:space="preserve"> document close</w:t>
+              <w:t>Client closes the editor and goes back to document selection; exit can be an expected message (confirmation) or a notification of forced document close</w:t>
             </w:r>
           </w:p>
         </w:tc>
@@ -2386,7 +2337,110 @@
               <w:rPr>
                 <w:lang w:val="en-GB"/>
               </w:rPr>
-              <w:t>Char</w:t>
+              <w:t>CharsInsert</w:t>
+            </w:r>
+            <w:proofErr w:type="spellEnd"/>
+          </w:p>
+        </w:tc>
+        <w:tc>
+          <w:tcPr>
+            <w:tcW w:w="1917" w:type="dxa"/>
+            <w:vAlign w:val="center"/>
+          </w:tcPr>
+          <w:p>
+            <w:pPr>
+              <w:jc w:val="center"/>
+              <w:rPr>
+                <w:lang w:val="en-GB"/>
+              </w:rPr>
+            </w:pPr>
+            <w:r>
+              <w:rPr>
+                <w:lang w:val="en-GB"/>
+              </w:rPr>
+              <w:t xml:space="preserve">Client </w:t>
+            </w:r>
+            <w:r>
+              <w:rPr>
+                <w:lang w:val="en-GB"/>
+              </w:rPr>
+              <w:sym w:font="Wingdings" w:char="F0E0"/>
+            </w:r>
+            <w:r>
+              <w:rPr>
+                <w:lang w:val="en-GB"/>
+              </w:rPr>
+              <w:t xml:space="preserve"> Server</w:t>
+            </w:r>
+          </w:p>
+          <w:p>
+            <w:pPr>
+              <w:jc w:val="center"/>
+              <w:rPr>
+                <w:lang w:val="en-GB"/>
+              </w:rPr>
+            </w:pPr>
+            <w:r>
+              <w:rPr>
+                <w:lang w:val="en-GB"/>
+              </w:rPr>
+              <w:t xml:space="preserve">Server </w:t>
+            </w:r>
+            <w:r>
+              <w:rPr>
+                <w:lang w:val="en-GB"/>
+              </w:rPr>
+              <w:sym w:font="Wingdings" w:char="F0E0"/>
+            </w:r>
+            <w:r>
+              <w:rPr>
+                <w:lang w:val="en-GB"/>
+              </w:rPr>
+              <w:t xml:space="preserve"> Client</w:t>
+            </w:r>
+          </w:p>
+        </w:tc>
+        <w:tc>
+          <w:tcPr>
+            <w:tcW w:w="2551" w:type="dxa"/>
+            <w:vAlign w:val="center"/>
+          </w:tcPr>
+          <w:p>
+            <w:pPr>
+              <w:jc w:val="center"/>
+              <w:rPr>
+                <w:lang w:val="en-GB"/>
+              </w:rPr>
+            </w:pPr>
+            <w:r>
+              <w:rPr>
+                <w:lang w:val="en-GB"/>
+              </w:rPr>
+              <w:t>&lt;</w:t>
+            </w:r>
+            <w:r>
+              <w:rPr>
+                <w:lang w:val="en-GB"/>
+              </w:rPr>
+              <w:t>Vector[</w:t>
+            </w:r>
+            <w:r>
+              <w:rPr>
+                <w:lang w:val="en-GB"/>
+              </w:rPr>
+              <w:t>object</w:t>
+            </w:r>
+            <w:r>
+              <w:rPr>
+                <w:lang w:val="en-GB"/>
+              </w:rPr>
+              <w:t>]</w:t>
+            </w:r>
+            <w:r>
+              <w:rPr>
+                <w:lang w:val="en-GB"/>
+              </w:rPr>
+              <w:t>&gt; Symbol</w:t>
             </w:r>
             <w:r>
               <w:rPr>
@@ -2394,148 +2448,51 @@
               </w:rPr>
               <w:t>s</w:t>
             </w:r>
-            <w:r>
-              <w:rPr>
-                <w:lang w:val="en-GB"/>
-              </w:rPr>
-              <w:t>Insert</w:t>
+          </w:p>
+          <w:p>
+            <w:pPr>
+              <w:jc w:val="center"/>
+              <w:rPr>
+                <w:lang w:val="en-GB"/>
+              </w:rPr>
+            </w:pPr>
+            <w:r>
+              <w:rPr>
+                <w:lang w:val="en-GB"/>
+              </w:rPr>
+              <w:t xml:space="preserve">&lt;bool&gt; </w:t>
+            </w:r>
+            <w:proofErr w:type="spellStart"/>
+            <w:r>
+              <w:rPr>
+                <w:lang w:val="en-GB"/>
+              </w:rPr>
+              <w:t>isLast</w:t>
             </w:r>
             <w:proofErr w:type="spellEnd"/>
-          </w:p>
-        </w:tc>
-        <w:tc>
-          <w:tcPr>
-            <w:tcW w:w="1917" w:type="dxa"/>
-            <w:vAlign w:val="center"/>
-          </w:tcPr>
-          <w:p>
-            <w:pPr>
-              <w:jc w:val="center"/>
-              <w:rPr>
-                <w:lang w:val="en-GB"/>
-              </w:rPr>
-            </w:pPr>
-            <w:r>
-              <w:rPr>
-                <w:lang w:val="en-GB"/>
-              </w:rPr>
-              <w:t xml:space="preserve">Client </w:t>
-            </w:r>
-            <w:r>
-              <w:rPr>
-                <w:lang w:val="en-GB"/>
-              </w:rPr>
-              <w:sym w:font="Wingdings" w:char="F0E0"/>
-            </w:r>
-            <w:r>
-              <w:rPr>
-                <w:lang w:val="en-GB"/>
-              </w:rPr>
-              <w:t xml:space="preserve"> Server</w:t>
-            </w:r>
-          </w:p>
-          <w:p>
-            <w:pPr>
-              <w:jc w:val="center"/>
-              <w:rPr>
-                <w:lang w:val="en-GB"/>
-              </w:rPr>
-            </w:pPr>
-            <w:r>
-              <w:rPr>
-                <w:lang w:val="en-GB"/>
-              </w:rPr>
-              <w:t xml:space="preserve">Server </w:t>
-            </w:r>
-            <w:r>
-              <w:rPr>
-                <w:lang w:val="en-GB"/>
-              </w:rPr>
-              <w:sym w:font="Wingdings" w:char="F0E0"/>
-            </w:r>
-            <w:r>
-              <w:rPr>
-                <w:lang w:val="en-GB"/>
-              </w:rPr>
-              <w:t xml:space="preserve"> Client</w:t>
-            </w:r>
-          </w:p>
-        </w:tc>
-        <w:tc>
-          <w:tcPr>
-            <w:tcW w:w="2551" w:type="dxa"/>
-            <w:vAlign w:val="center"/>
-          </w:tcPr>
-          <w:p>
-            <w:pPr>
-              <w:jc w:val="center"/>
-              <w:rPr>
-                <w:lang w:val="en-GB"/>
-              </w:rPr>
-            </w:pPr>
-            <w:r>
-              <w:rPr>
-                <w:lang w:val="en-GB"/>
-              </w:rPr>
-              <w:t>&lt;</w:t>
-            </w:r>
-            <w:r>
-              <w:rPr>
-                <w:lang w:val="en-GB"/>
-              </w:rPr>
-              <w:t>Vector[</w:t>
-            </w:r>
-            <w:r>
-              <w:rPr>
-                <w:lang w:val="en-GB"/>
-              </w:rPr>
-              <w:t>object</w:t>
-            </w:r>
-            <w:r>
-              <w:rPr>
-                <w:lang w:val="en-GB"/>
-              </w:rPr>
-              <w:t>]</w:t>
-            </w:r>
-            <w:r>
-              <w:rPr>
-                <w:lang w:val="en-GB"/>
-              </w:rPr>
-              <w:t>&gt; Symbol</w:t>
-            </w:r>
-            <w:r>
-              <w:rPr>
-                <w:lang w:val="en-GB"/>
-              </w:rPr>
-              <w:t>s</w:t>
-            </w:r>
-          </w:p>
-          <w:p>
-            <w:pPr>
-              <w:jc w:val="center"/>
-              <w:rPr>
-                <w:lang w:val="en-GB"/>
-              </w:rPr>
-            </w:pPr>
-            <w:r>
-              <w:rPr>
-                <w:lang w:val="en-GB"/>
-              </w:rPr>
-              <w:t xml:space="preserve">&lt;bool&gt; </w:t>
-            </w:r>
-            <w:proofErr w:type="spellStart"/>
-            <w:r>
-              <w:rPr>
-                <w:lang w:val="en-GB"/>
-              </w:rPr>
-              <w:t>isLast</w:t>
-            </w:r>
-            <w:proofErr w:type="spellEnd"/>
-            <w:r>
-              <w:rPr>
-                <w:lang w:val="en-GB"/>
-              </w:rPr>
-              <w:t xml:space="preserve"> flag</w:t>
+            <w:r>
+              <w:rPr>
+                <w:lang w:val="en-GB"/>
+              </w:rPr>
+              <w:t xml:space="preserve"> </w:t>
+            </w:r>
+            <w:r>
+              <w:rPr>
+                <w:lang w:val="en-GB"/>
+              </w:rPr>
+              <w:t>(</w:t>
+            </w:r>
+            <w:r>
+              <w:rPr>
+                <w:lang w:val="en-GB"/>
+              </w:rPr>
+              <w:t>flag</w:t>
+            </w:r>
+            <w:r>
+              <w:rPr>
+                <w:lang w:val="en-GB"/>
+              </w:rPr>
+              <w:t>)</w:t>
             </w:r>
           </w:p>
           <w:p>
@@ -2619,19 +2576,7 @@
               <w:rPr>
                 <w:lang w:val="en-GB"/>
               </w:rPr>
-              <w:t>Char</w:t>
-            </w:r>
-            <w:r>
-              <w:rPr>
-                <w:lang w:val="en-GB"/>
-              </w:rPr>
-              <w:t>s</w:t>
-            </w:r>
-            <w:r>
-              <w:rPr>
-                <w:lang w:val="en-GB"/>
-              </w:rPr>
-              <w:t>Delete</w:t>
+              <w:t>CharsDelete</w:t>
             </w:r>
             <w:proofErr w:type="spellEnd"/>
           </w:p>
@@ -2734,15 +2679,7 @@
               <w:rPr>
                 <w:lang w:val="en-GB"/>
               </w:rPr>
-              <w:t xml:space="preserve"> P</w:t>
-            </w:r>
-            <w:bookmarkStart w:id="0" w:name="_GoBack"/>
-            <w:bookmarkEnd w:id="0"/>
-            <w:r>
-              <w:rPr>
-                <w:lang w:val="en-GB"/>
-              </w:rPr>
-              <w:t>osition</w:t>
+              <w:t xml:space="preserve"> Position</w:t>
             </w:r>
             <w:r>
               <w:rPr>
@@ -2777,7 +2714,7 @@
       </w:tr>
       <w:tr>
         <w:trPr>
-          <w:trHeight w:val="1120"/>
+          <w:trHeight w:val="1273"/>
           <w:jc w:val="center"/>
         </w:trPr>
         <w:tc>
@@ -2913,6 +2850,22 @@
                 <w:lang w:val="en-GB"/>
               </w:rPr>
               <w:t>//</w:t>
+            </w:r>
+          </w:p>
+          <w:p>
+            <w:pPr>
+              <w:jc w:val="center"/>
+              <w:rPr>
+                <w:sz w:val="20"/>
+                <w:lang w:val="en-GB"/>
+              </w:rPr>
+            </w:pPr>
+            <w:r>
+              <w:rPr>
+                <w:sz w:val="20"/>
+                <w:lang w:val="en-GB"/>
+              </w:rPr>
+              <w:t>The message is sent back to ALL clients (including the source)</w:t>
             </w:r>
           </w:p>
         </w:tc>
@@ -3057,6 +3010,22 @@
               <w:t>//</w:t>
             </w:r>
           </w:p>
+          <w:p>
+            <w:pPr>
+              <w:jc w:val="center"/>
+              <w:rPr>
+                <w:sz w:val="20"/>
+                <w:lang w:val="en-GB"/>
+              </w:rPr>
+            </w:pPr>
+            <w:r>
+              <w:rPr>
+                <w:sz w:val="20"/>
+                <w:lang w:val="en-GB"/>
+              </w:rPr>
+              <w:t>//</w:t>
+            </w:r>
+          </w:p>
         </w:tc>
       </w:tr>
       <w:tr>
@@ -3174,13 +3143,7 @@
               <w:rPr>
                 <w:lang w:val="en-GB"/>
               </w:rPr>
-              <w:t xml:space="preserve">&lt;object&gt; </w:t>
-            </w:r>
-            <w:r>
-              <w:rPr>
-                <w:lang w:val="en-GB"/>
-              </w:rPr>
-              <w:t>List ID</w:t>
+              <w:t>&lt;object&gt; List ID</w:t>
             </w:r>
           </w:p>
           <w:p>
@@ -3203,6 +3166,22 @@
             <w:tcW w:w="2866" w:type="dxa"/>
             <w:vAlign w:val="center"/>
           </w:tcPr>
+          <w:p>
+            <w:pPr>
+              <w:jc w:val="center"/>
+              <w:rPr>
+                <w:sz w:val="20"/>
+                <w:lang w:val="en-GB"/>
+              </w:rPr>
+            </w:pPr>
+            <w:r>
+              <w:rPr>
+                <w:sz w:val="20"/>
+                <w:lang w:val="en-GB"/>
+              </w:rPr>
+              <w:t>//</w:t>
+            </w:r>
+          </w:p>
           <w:p>
             <w:pPr>
               <w:jc w:val="center"/>
@@ -3451,8 +3430,16 @@
               <w:rPr>
                 <w:lang w:val="en-GB"/>
               </w:rPr>
-              <w:t xml:space="preserve">Presence name </w:t>
-            </w:r>
+              <w:t>Presence name</w:t>
+            </w:r>
+          </w:p>
+          <w:p>
+            <w:pPr>
+              <w:jc w:val="center"/>
+              <w:rPr>
+                <w:lang w:val="en-GB"/>
+              </w:rPr>
+            </w:pPr>
             <w:r>
               <w:rPr>
                 <w:lang w:val="en-GB"/>
@@ -3779,7 +3766,16 @@
                 <w:sz w:val="20"/>
                 <w:lang w:val="en-GB"/>
               </w:rPr>
-              <w:t xml:space="preserve"> the text editor</w:t>
+              <w:t xml:space="preserve"> the text</w:t>
+            </w:r>
+            <w:bookmarkStart w:id="0" w:name="_GoBack"/>
+            <w:bookmarkEnd w:id="0"/>
+            <w:r>
+              <w:rPr>
+                <w:sz w:val="20"/>
+                <w:lang w:val="en-GB"/>
+              </w:rPr>
+              <w:t xml:space="preserve"> editor</w:t>
             </w:r>
             <w:r>
               <w:rPr>
@@ -3793,7 +3789,7 @@
       </w:tr>
       <w:tr>
         <w:trPr>
-          <w:trHeight w:val="1432"/>
+          <w:trHeight w:val="1291"/>
           <w:jc w:val="center"/>
         </w:trPr>
         <w:tc>
@@ -3886,7 +3882,35 @@
                 <w:sz w:val="20"/>
                 <w:lang w:val="en-GB"/>
               </w:rPr>
-              <w:t>Client should handle the error, close the connection and disconnect the user from the editor by bringing him back to the login page</w:t>
+              <w:t xml:space="preserve">Client should handle the error, close the connection and </w:t>
+            </w:r>
+            <w:r>
+              <w:rPr>
+                <w:sz w:val="20"/>
+                <w:lang w:val="en-GB"/>
+              </w:rPr>
+              <w:t>remove</w:t>
+            </w:r>
+            <w:r>
+              <w:rPr>
+                <w:sz w:val="20"/>
+                <w:lang w:val="en-GB"/>
+              </w:rPr>
+              <w:t xml:space="preserve"> the user from the editor by </w:t>
+            </w:r>
+            <w:r>
+              <w:rPr>
+                <w:sz w:val="20"/>
+                <w:lang w:val="en-GB"/>
+              </w:rPr>
+              <w:t xml:space="preserve">returning to </w:t>
+            </w:r>
+            <w:r>
+              <w:rPr>
+                <w:sz w:val="20"/>
+                <w:lang w:val="en-GB"/>
+              </w:rPr>
+              <w:t>the login page</w:t>
             </w:r>
           </w:p>
         </w:tc>
@@ -3895,7 +3919,7 @@
     <w:p>
       <w:pPr>
         <w:rPr>
-          <w:lang w:val="en-GB"/>
+          <w:lang w:val="en-US"/>
         </w:rPr>
       </w:pPr>
     </w:p>

</xml_diff>